<commit_message>
Updated the word and excel files
</commit_message>
<xml_diff>
--- a/Activity_Board_System.docx
+++ b/Activity_Board_System.docx
@@ -146,6 +146,7 @@
         <w:t>It is the core function of the system.</w:t>
       </w:r>
     </w:p>
+    <w:p/>
     <w:p>
       <w:r>
         <w:t>Requests</w:t>
@@ -271,10 +272,92 @@
       </w:pPr>
     </w:p>
     <w:p/>
-    <w:p/>
-    <w:p>
-      <w:r>
-        <w:t>INSERT FLOW CHART HERE…</w:t>
+    <w:p>
+      <w:r>
+        <w:t>Data Flowchart</w:t>
+      </w:r>
+    </w:p>
+    <w:p>
+      <w:r>
+        <w:drawing>
+          <wp:inline distT="0" distB="0" distL="0" distR="0" wp14:anchorId="6FEAB945" wp14:editId="5B6E830A">
+            <wp:extent cx="5943600" cy="3652520"/>
+            <wp:effectExtent l="0" t="0" r="0" b="5080"/>
+            <wp:docPr id="1089625872" name="Picture 1"/>
+            <wp:cNvGraphicFramePr>
+              <a:graphicFrameLocks xmlns:a="http://schemas.openxmlformats.org/drawingml/2006/main" noChangeAspect="1"/>
+            </wp:cNvGraphicFramePr>
+            <a:graphic xmlns:a="http://schemas.openxmlformats.org/drawingml/2006/main">
+              <a:graphicData uri="http://schemas.openxmlformats.org/drawingml/2006/picture">
+                <pic:pic xmlns:pic="http://schemas.openxmlformats.org/drawingml/2006/picture">
+                  <pic:nvPicPr>
+                    <pic:cNvPr id="1089625872" name=""/>
+                    <pic:cNvPicPr/>
+                  </pic:nvPicPr>
+                  <pic:blipFill>
+                    <a:blip r:embed="rId5"/>
+                    <a:stretch>
+                      <a:fillRect/>
+                    </a:stretch>
+                  </pic:blipFill>
+                  <pic:spPr>
+                    <a:xfrm>
+                      <a:off x="0" y="0"/>
+                      <a:ext cx="5943600" cy="3652520"/>
+                    </a:xfrm>
+                    <a:prstGeom prst="rect">
+                      <a:avLst/>
+                    </a:prstGeom>
+                  </pic:spPr>
+                </pic:pic>
+              </a:graphicData>
+            </a:graphic>
+          </wp:inline>
+        </w:drawing>
+      </w:r>
+    </w:p>
+    <w:p>
+      <w:r>
+        <w:t>Function Flowchart</w:t>
+      </w:r>
+    </w:p>
+    <w:p>
+      <w:r>
+        <w:drawing>
+          <wp:inline distT="0" distB="0" distL="0" distR="0" wp14:anchorId="393F5041" wp14:editId="3DEF8AC6">
+            <wp:extent cx="5943600" cy="3343275"/>
+            <wp:effectExtent l="0" t="0" r="0" b="9525"/>
+            <wp:docPr id="376924290" name="Picture 1"/>
+            <wp:cNvGraphicFramePr>
+              <a:graphicFrameLocks xmlns:a="http://schemas.openxmlformats.org/drawingml/2006/main" noChangeAspect="1"/>
+            </wp:cNvGraphicFramePr>
+            <a:graphic xmlns:a="http://schemas.openxmlformats.org/drawingml/2006/main">
+              <a:graphicData uri="http://schemas.openxmlformats.org/drawingml/2006/picture">
+                <pic:pic xmlns:pic="http://schemas.openxmlformats.org/drawingml/2006/picture">
+                  <pic:nvPicPr>
+                    <pic:cNvPr id="376924290" name=""/>
+                    <pic:cNvPicPr/>
+                  </pic:nvPicPr>
+                  <pic:blipFill>
+                    <a:blip r:embed="rId6"/>
+                    <a:stretch>
+                      <a:fillRect/>
+                    </a:stretch>
+                  </pic:blipFill>
+                  <pic:spPr>
+                    <a:xfrm>
+                      <a:off x="0" y="0"/>
+                      <a:ext cx="5943600" cy="3343275"/>
+                    </a:xfrm>
+                    <a:prstGeom prst="rect">
+                      <a:avLst/>
+                    </a:prstGeom>
+                  </pic:spPr>
+                </pic:pic>
+              </a:graphicData>
+            </a:graphic>
+          </wp:inline>
+        </w:drawing>
       </w:r>
     </w:p>
     <w:sectPr>

</xml_diff>